<commit_message>
new logging, start log proeprties
</commit_message>
<xml_diff>
--- a/docs/konstruct.docx
+++ b/docs/konstruct.docx
@@ -10839,8 +10839,6 @@
         </w:rPr>
         <w:t>ExportTemplateModel</w:t>
       </w:r>
-      <w:bookmarkStart w:id="0" w:name="_GoBack"/>
-      <w:bookmarkEnd w:id="0"/>
       <w:r>
         <w:rPr>
           <w:rFonts w:ascii="Times New Roman" w:hAnsi="Times New Roman" w:cs="Times New Roman"/>
@@ -11005,15 +11003,7 @@
           <w:sz w:val="28"/>
           <w:szCs w:val="28"/>
         </w:rPr>
-        <w:t>.</w:t>
-      </w:r>
-      <w:r>
-        <w:rPr>
-          <w:rFonts w:ascii="Times New Roman" w:hAnsi="Times New Roman" w:cs="Times New Roman"/>
-          <w:sz w:val="28"/>
-          <w:szCs w:val="28"/>
-        </w:rPr>
-        <w:t xml:space="preserve"> Так же, на последнем этапе доступны некоторые стандартные параметры, такие как, название файла, версия файла и другие.</w:t>
+        <w:t>. Так же, на последнем этапе доступны некоторые стандартные параметры, такие как, название файла, версия файла и другие.</w:t>
       </w:r>
     </w:p>
     <w:p>
@@ -11985,7 +11975,6 @@
           <w:color w:val="000000"/>
           <w:sz w:val="28"/>
           <w:szCs w:val="28"/>
-          <w:lang w:val="en-US"/>
         </w:rPr>
       </w:pPr>
     </w:p>
@@ -12795,6 +12784,120 @@
         </w:rPr>
         <w:t xml:space="preserve"> Из каталога программного обеспечения, путем щелчка мыши на один из файлов, можно перейти на страницу просмотра информации о файле. Вид данной страницы представлен на рисунке 38.</w:t>
       </w:r>
+    </w:p>
+    <w:p>
+      <w:pPr>
+        <w:spacing w:line="360" w:lineRule="auto"/>
+        <w:ind w:firstLine="708"/>
+        <w:jc w:val="both"/>
+        <w:rPr>
+          <w:rFonts w:ascii="Times New Roman" w:hAnsi="Times New Roman" w:cs="Times New Roman"/>
+          <w:color w:val="000000"/>
+          <w:sz w:val="28"/>
+          <w:szCs w:val="28"/>
+        </w:rPr>
+      </w:pPr>
+    </w:p>
+    <w:p>
+      <w:pPr>
+        <w:spacing w:line="360" w:lineRule="auto"/>
+        <w:jc w:val="center"/>
+        <w:rPr>
+          <w:rFonts w:ascii="Times New Roman" w:hAnsi="Times New Roman" w:cs="Times New Roman"/>
+          <w:color w:val="000000"/>
+          <w:sz w:val="28"/>
+          <w:szCs w:val="28"/>
+        </w:rPr>
+      </w:pPr>
+      <w:r>
+        <w:rPr>
+          <w:rFonts w:ascii="Times New Roman" w:hAnsi="Times New Roman" w:cs="Times New Roman"/>
+          <w:sz w:val="28"/>
+          <w:szCs w:val="28"/>
+          <w:highlight w:val="yellow"/>
+        </w:rPr>
+        <w:t>Рисунок 3</w:t>
+      </w:r>
+      <w:r>
+        <w:rPr>
+          <w:rFonts w:ascii="Times New Roman" w:hAnsi="Times New Roman" w:cs="Times New Roman"/>
+          <w:sz w:val="28"/>
+          <w:szCs w:val="28"/>
+          <w:highlight w:val="yellow"/>
+        </w:rPr>
+        <w:t>8</w:t>
+      </w:r>
+      <w:r>
+        <w:rPr>
+          <w:rFonts w:ascii="Times New Roman" w:hAnsi="Times New Roman" w:cs="Times New Roman"/>
+          <w:sz w:val="28"/>
+          <w:szCs w:val="28"/>
+          <w:highlight w:val="yellow"/>
+        </w:rPr>
+        <w:t xml:space="preserve"> – </w:t>
+      </w:r>
+      <w:r>
+        <w:rPr>
+          <w:rFonts w:ascii="Times New Roman" w:hAnsi="Times New Roman" w:cs="Times New Roman"/>
+          <w:sz w:val="28"/>
+          <w:szCs w:val="28"/>
+          <w:highlight w:val="yellow"/>
+        </w:rPr>
+        <w:t>Страниц</w:t>
+      </w:r>
+      <w:r>
+        <w:rPr>
+          <w:rFonts w:ascii="Times New Roman" w:hAnsi="Times New Roman" w:cs="Times New Roman"/>
+          <w:sz w:val="28"/>
+          <w:szCs w:val="28"/>
+          <w:highlight w:val="yellow"/>
+        </w:rPr>
+        <w:t xml:space="preserve">а </w:t>
+      </w:r>
+      <w:r>
+        <w:rPr>
+          <w:rFonts w:ascii="Times New Roman" w:hAnsi="Times New Roman" w:cs="Times New Roman"/>
+          <w:color w:val="000000"/>
+          <w:sz w:val="28"/>
+          <w:szCs w:val="28"/>
+          <w:highlight w:val="yellow"/>
+        </w:rPr>
+        <w:t>с информацией о файле</w:t>
+      </w:r>
+      <w:r>
+        <w:rPr>
+          <w:rFonts w:ascii="Times New Roman" w:hAnsi="Times New Roman" w:cs="Times New Roman"/>
+          <w:color w:val="000000"/>
+          <w:sz w:val="28"/>
+          <w:szCs w:val="28"/>
+          <w:highlight w:val="yellow"/>
+        </w:rPr>
+        <w:t>.</w:t>
+      </w:r>
+    </w:p>
+    <w:p>
+      <w:pPr>
+        <w:spacing w:line="360" w:lineRule="auto"/>
+        <w:ind w:firstLine="708"/>
+        <w:jc w:val="both"/>
+        <w:rPr>
+          <w:rFonts w:ascii="Times New Roman" w:hAnsi="Times New Roman" w:cs="Times New Roman"/>
+          <w:color w:val="000000"/>
+          <w:sz w:val="28"/>
+          <w:szCs w:val="28"/>
+        </w:rPr>
+      </w:pPr>
+      <w:r>
+        <w:rPr>
+          <w:rFonts w:ascii="Times New Roman" w:hAnsi="Times New Roman" w:cs="Times New Roman"/>
+          <w:color w:val="000000"/>
+          <w:sz w:val="28"/>
+          <w:szCs w:val="28"/>
+        </w:rPr>
+        <w:t>Здесь можно выбрать другую версию, скачать, нпписать про модеро и админов</w:t>
+      </w:r>
+      <w:bookmarkStart w:id="0" w:name="_GoBack"/>
+      <w:bookmarkEnd w:id="0"/>
     </w:p>
     <w:sectPr>
       <w:pgSz w:w="11906" w:h="16838"/>
@@ -15007,7 +15110,7 @@
 </file>
 
 <file path=customXml/itemProps1.xml><?xml version="1.0" encoding="utf-8"?>
-<ds:datastoreItem xmlns:ds="http://schemas.openxmlformats.org/officeDocument/2006/customXml" ds:itemID="{80A18C47-54DD-4545-AF5B-ACC78400DF4E}">
+<ds:datastoreItem xmlns:ds="http://schemas.openxmlformats.org/officeDocument/2006/customXml" ds:itemID="{D1F88914-68D0-4DCC-94BF-C4D05BA255DA}">
   <ds:schemaRefs>
     <ds:schemaRef ds:uri="http://schemas.openxmlformats.org/officeDocument/2006/bibliography"/>
   </ds:schemaRefs>

</xml_diff>